<commit_message>
update dates of phd
</commit_message>
<xml_diff>
--- a/conf/Doc/phd-award-aisec-2025.docx
+++ b/conf/Doc/phd-award-aisec-2025.docx
@@ -142,13 +142,8 @@
         <w:pStyle w:val="Titre1"/>
         <w:ind w:left="-5"/>
       </w:pPr>
-      <w:proofErr w:type="spellStart"/>
-      <w:r>
-        <w:t>Eligibility</w:t>
-      </w:r>
-      <w:proofErr w:type="spellEnd"/>
-      <w:r>
-        <w:t xml:space="preserve">    </w:t>
+      <w:r>
+        <w:t xml:space="preserve">Eligibility    </w:t>
       </w:r>
     </w:p>
     <w:p>
@@ -263,17 +258,8 @@
           <w:b/>
           <w:sz w:val="27"/>
         </w:rPr>
-        <w:t xml:space="preserve">Checklist for </w:t>
-      </w:r>
-      <w:proofErr w:type="spellStart"/>
-      <w:r>
-        <w:rPr>
-          <w:b/>
-          <w:sz w:val="27"/>
-        </w:rPr>
-        <w:t>submission</w:t>
-      </w:r>
-      <w:proofErr w:type="spellEnd"/>
+        <w:t>Checklist for submission</w:t>
+      </w:r>
       <w:r>
         <w:rPr>
           <w:sz w:val="27"/>
@@ -382,21 +368,8 @@
         </w:numPr>
         <w:ind w:hanging="360"/>
       </w:pPr>
-      <w:proofErr w:type="spellStart"/>
-      <w:r>
-        <w:t>Electronic</w:t>
-      </w:r>
-      <w:proofErr w:type="spellEnd"/>
-      <w:r>
-        <w:t xml:space="preserve"> copy (</w:t>
-      </w:r>
-      <w:proofErr w:type="spellStart"/>
-      <w:r>
-        <w:t>pdf</w:t>
-      </w:r>
-      <w:proofErr w:type="spellEnd"/>
-      <w:r>
-        <w:t xml:space="preserve">) of   </w:t>
+      <w:r>
+        <w:t xml:space="preserve">Electronic copy (pdf) of   </w:t>
       </w:r>
     </w:p>
     <w:p>
@@ -429,35 +402,9 @@
         <w:pStyle w:val="Titre1"/>
         <w:ind w:left="-5"/>
       </w:pPr>
-      <w:proofErr w:type="spellStart"/>
-      <w:r>
-        <w:t>Award</w:t>
-      </w:r>
-      <w:proofErr w:type="spellEnd"/>
-      <w:r>
-        <w:t xml:space="preserve"> </w:t>
-      </w:r>
-      <w:proofErr w:type="spellStart"/>
-      <w:r>
-        <w:t>committee</w:t>
-      </w:r>
-      <w:proofErr w:type="spellEnd"/>
-      <w:r>
-        <w:t xml:space="preserve"> and </w:t>
-      </w:r>
-      <w:proofErr w:type="spellStart"/>
-      <w:r>
-        <w:t>review</w:t>
-      </w:r>
-      <w:proofErr w:type="spellEnd"/>
-      <w:r>
-        <w:t xml:space="preserve"> </w:t>
-      </w:r>
-      <w:proofErr w:type="spellStart"/>
-      <w:r>
-        <w:t>procedure</w:t>
-      </w:r>
-      <w:proofErr w:type="spellEnd"/>
+      <w:r>
+        <w:t>Award committee and review procedure</w:t>
+      </w:r>
       <w:r>
         <w:rPr>
           <w:b w:val="0"/>
@@ -562,13 +509,8 @@
         <w:pStyle w:val="Titre1"/>
         <w:ind w:left="-5"/>
       </w:pPr>
-      <w:proofErr w:type="spellStart"/>
-      <w:r>
-        <w:t>Award</w:t>
-      </w:r>
-      <w:proofErr w:type="spellEnd"/>
-      <w:r>
-        <w:t xml:space="preserve">   </w:t>
+      <w:r>
+        <w:t xml:space="preserve">Award   </w:t>
       </w:r>
     </w:p>
     <w:p>
@@ -643,21 +585,7 @@
         <w:rPr>
           <w:lang w:val="en-US"/>
         </w:rPr>
-        <w:t xml:space="preserve">Awarded </w:t>
-      </w:r>
-      <w:proofErr w:type="spellStart"/>
-      <w:r>
-        <w:rPr>
-          <w:lang w:val="en-US"/>
-        </w:rPr>
-        <w:t>thesi</w:t>
-      </w:r>
-      <w:proofErr w:type="spellEnd"/>
-      <w:r>
-        <w:rPr>
-          <w:lang w:val="en-US"/>
-        </w:rPr>
-        <w:t xml:space="preserve">(e)s will get an opportunity to present/publish their work (aisec2025).   </w:t>
+        <w:t xml:space="preserve">Awarded thesi(e)s will get an opportunity to present/publish their work (aisec2025).   </w:t>
       </w:r>
     </w:p>
     <w:p>
@@ -689,7 +617,6 @@
         </w:rPr>
         <w:t xml:space="preserve">Submit your nominations to </w:t>
       </w:r>
-      <w:proofErr w:type="gramStart"/>
       <w:r>
         <w:rPr>
           <w:color w:val="0563C1"/>
@@ -725,49 +652,20 @@
         <w:rPr>
           <w:lang w:val="en-US"/>
         </w:rPr>
-        <w:t>the</w:t>
-      </w:r>
-      <w:proofErr w:type="gramEnd"/>
-      <w:r>
-        <w:rPr>
-          <w:lang w:val="en-US"/>
-        </w:rPr>
-        <w:t xml:space="preserve"> subject line </w:t>
+        <w:t xml:space="preserve">the subject line </w:t>
       </w:r>
       <w:r>
         <w:rPr>
           <w:b/>
           <w:lang w:val="en-US"/>
         </w:rPr>
-        <w:t xml:space="preserve">AISEC2025: Best PhD Dissertation Award Nomination </w:t>
-      </w:r>
-      <w:r>
-        <w:rPr>
-          <w:lang w:val="en-US"/>
-        </w:rPr>
-        <w:t xml:space="preserve">The submission deadline </w:t>
-      </w:r>
-      <w:r>
-        <w:rPr>
-          <w:b/>
-          <w:color w:val="FF0000"/>
-          <w:lang w:val="en-US"/>
-        </w:rPr>
-        <w:t>TBD</w:t>
-      </w:r>
-      <w:r>
-        <w:rPr>
-          <w:b/>
-          <w:color w:val="FF0000"/>
-          <w:lang w:val="en-US"/>
-        </w:rPr>
-        <w:t xml:space="preserve"> </w:t>
-      </w:r>
-      <w:r>
-        <w:rPr>
-          <w:lang w:val="en-US"/>
-        </w:rPr>
-        <w:t>(all time zones).</w:t>
+        <w:t>AISEC2025: Best PhD Dissertation Award Nomination</w:t>
+      </w:r>
+      <w:r>
+        <w:rPr>
+          <w:lang w:val="en-US"/>
+        </w:rPr>
+        <w:t>.</w:t>
       </w:r>
       <w:r>
         <w:rPr>

</xml_diff>